<commit_message>
Iteraton 3 Dokumentation fertig
</commit_message>
<xml_diff>
--- a/swe-iot/docs/It003.docx
+++ b/swe-iot/docs/It003.docx
@@ -53,6 +53,9 @@
       <w:r>
         <w:t>Story 2 und Story 3 fertigstellen</w:t>
       </w:r>
+      <w:r>
+        <w:t>, Epic 2 Story 1</w:t>
+      </w:r>
     </w:p>
     <w:p>
       <w:r>
@@ -60,6 +63,9 @@
       </w:r>
       <w:r>
         <w:t>Story 1</w:t>
+      </w:r>
+      <w:r>
+        <w:t xml:space="preserve"> fertigstellen, Story 2 und 3 beginnen</w:t>
       </w:r>
     </w:p>
     <w:p>
@@ -154,109 +160,99 @@
       <w:r>
         <w:t>Story 3</w:t>
       </w:r>
+    </w:p>
+    <w:p>
+      <w:r>
+        <w:t>Daily Scrum 1:</w:t>
+      </w:r>
+    </w:p>
+    <w:p>
+      <w:r>
+        <w:t xml:space="preserve">1. What </w:t>
+      </w:r>
+      <w:r>
+        <w:t>did you do yesterd</w:t>
+      </w:r>
+      <w:r>
+        <w:t>ay:</w:t>
+      </w:r>
+      <w:r>
+        <w:br/>
+      </w:r>
+      <w:r>
+        <w:t>Team 1: Story 2 fertig</w:t>
+      </w:r>
+      <w:r>
+        <w:t xml:space="preserve">, Käfer: Test-Methode angepasst, Team 2: </w:t>
+      </w:r>
+      <w:r>
+        <w:t>Testfall für Epic 1 Story 3 implementieren</w:t>
+      </w:r>
+    </w:p>
+    <w:p>
+      <w:r>
+        <w:t>2.What will you do today?</w:t>
+      </w:r>
+      <w:r>
+        <w:br/>
+      </w:r>
+      <w:r>
+        <w:t>Team 1: Epic 2 – Story 1 implementieren, Team 2: Testfall fertigstellen</w:t>
+      </w:r>
+    </w:p>
+    <w:p>
+      <w:r>
+        <w:t>3.Are there any impediments in your way?</w:t>
+      </w:r>
+    </w:p>
+    <w:p>
+      <w:r>
+        <w:t>Team 2: Die Unkenntnis bezüglich Tests</w:t>
+      </w:r>
+    </w:p>
+    <w:p>
+      <w:r>
+        <w:t>Daily Scrum 2:</w:t>
+      </w:r>
+    </w:p>
+    <w:p>
+      <w:r>
+        <w:t>1. What did you do yesterday:</w:t>
+      </w:r>
+      <w:r>
+        <w:br/>
+      </w:r>
+      <w:r>
+        <w:t xml:space="preserve">Team 1: Arbeiten an </w:t>
+      </w:r>
+      <w:r>
+        <w:t>E1S2, Team 2: Testfall E1 S3 weiterführen</w:t>
+      </w:r>
+    </w:p>
+    <w:p>
+      <w:r>
+        <w:lastRenderedPageBreak/>
+        <w:t>2.What will you do today?</w:t>
+      </w:r>
+      <w:r>
+        <w:br/>
+      </w:r>
+      <w:r>
+        <w:t>Team 2: Testfall und Implementierung E1 S3 fertigstellen, Team 1: E2 S1 weiteführen</w:t>
+      </w:r>
+    </w:p>
+    <w:p>
+      <w:r>
+        <w:t>3.Are there any impediments in your way?</w:t>
+      </w:r>
+      <w:r>
+        <w:br/>
+      </w:r>
+      <w:r>
+        <w:t>Noch immer Probleme mit den Test-Implementierungen</w:t>
+      </w:r>
       <w:bookmarkStart w:id="0" w:name="_GoBack"/>
       <w:bookmarkEnd w:id="0"/>
-    </w:p>
-    <w:p>
-      <w:r>
-        <w:t>Daily Scrum 1:</w:t>
-      </w:r>
-    </w:p>
-    <w:p>
-      <w:r>
-        <w:t xml:space="preserve">1. What </w:t>
-      </w:r>
-      <w:r>
-        <w:t>did you do yesterd</w:t>
-      </w:r>
-      <w:r>
-        <w:t>ay:</w:t>
-      </w:r>
-      <w:r>
-        <w:br/>
-        <w:t xml:space="preserve">Team 1: Real-Life-Test der Sound-Implementierung, </w:t>
-      </w:r>
-      <w:r>
-        <w:t>Team 2: Implementierung der Test-Methode und der PlayDemoApp</w:t>
-      </w:r>
-    </w:p>
-    <w:p>
-      <w:r>
-        <w:t>2.What will you do today?</w:t>
-      </w:r>
-      <w:r>
-        <w:br/>
-      </w:r>
-      <w:r>
-        <w:t xml:space="preserve">Team 1: Story 2, Team 2: </w:t>
-      </w:r>
-      <w:r>
-        <w:t>Weitere Implementierung der Test-Met</w:t>
-      </w:r>
-      <w:r>
-        <w:t>h</w:t>
-      </w:r>
-      <w:r>
-        <w:t>ode PlayDemoApp</w:t>
-      </w:r>
-    </w:p>
-    <w:p>
-      <w:r>
-        <w:t>3.Are there any impediments in your way?</w:t>
-      </w:r>
-    </w:p>
-    <w:p>
-      <w:r>
-        <w:t>Alle: Die Zeit!</w:t>
-      </w:r>
-    </w:p>
-    <w:p>
-      <w:r>
-        <w:t>Daily Scrum 2:</w:t>
-      </w:r>
-    </w:p>
-    <w:p>
-      <w:r>
-        <w:lastRenderedPageBreak/>
-        <w:t>1. What did you do yesterday:</w:t>
-      </w:r>
-      <w:r>
-        <w:br/>
-      </w:r>
-      <w:r>
-        <w:t>Käfer: Unterstützung</w:t>
-      </w:r>
-      <w:r>
-        <w:t xml:space="preserve"> der Teams (z. B. API anlegen bei PlayDemoApp)</w:t>
-      </w:r>
-      <w:r>
-        <w:t xml:space="preserve"> </w:t>
-      </w:r>
-      <w:r>
-        <w:t>Team 1 und 2: Stories implementieren</w:t>
-      </w:r>
-    </w:p>
-    <w:p>
-      <w:r>
-        <w:t>2.What will you do today?</w:t>
-      </w:r>
-      <w:r>
-        <w:br/>
-      </w:r>
-      <w:r>
-        <w:t xml:space="preserve">Teams: Stories fertigstellen, Käfer: Dokumentieren und Einhaltung des Prozesses sicherstellen </w:t>
-      </w:r>
-    </w:p>
-    <w:p>
-      <w:r>
-        <w:t>3.Are there any impediments in your way?</w:t>
-      </w:r>
-      <w:r>
-        <w:br/>
-      </w:r>
-      <w:r>
-        <w:t>Probleme beim gleichzeitigen Arbeiten in den selben Klassen</w:t>
-      </w:r>
     </w:p>
     <w:p/>
     <w:sectPr>

</xml_diff>